<commit_message>
Video y actualizar los enlaces
</commit_message>
<xml_diff>
--- a/group04_Final_Project_IoT.docx
+++ b/group04_Final_Project_IoT.docx
@@ -12,6 +12,161 @@
         <w:rPr>
           <w:lang w:val="en-US"/>
         </w:rPr>
+        <w:t>Group 4</w:t>
+      </w:r>
+    </w:p>
+    <w:p>
+      <w:pPr>
+        <w:rPr>
+          <w:lang w:val="en-US"/>
+        </w:rPr>
+      </w:pPr>
+    </w:p>
+    <w:p>
+      <w:pPr>
+        <w:rPr>
+          <w:lang w:val="en-US"/>
+        </w:rPr>
+      </w:pPr>
+      <w:r>
+        <w:rPr>
+          <w:lang w:val="en-US"/>
+        </w:rPr>
+        <w:t>Teammates:</w:t>
+      </w:r>
+    </w:p>
+    <w:p>
+      <w:pPr>
+        <w:rPr>
+          <w:lang w:val="en-US"/>
+        </w:rPr>
+      </w:pPr>
+      <w:r>
+        <w:rPr>
+          <w:lang w:val="en-US"/>
+        </w:rPr>
+        <w:t>Iñaki Ruiz de Alegria</w:t>
+      </w:r>
+    </w:p>
+    <w:p>
+      <w:pPr>
+        <w:rPr>
+          <w:lang w:val="en-US"/>
+        </w:rPr>
+      </w:pPr>
+      <w:r>
+        <w:rPr>
+          <w:lang w:val="en-US"/>
+        </w:rPr>
+        <w:t xml:space="preserve">Adrián San José </w:t>
+      </w:r>
+    </w:p>
+    <w:p>
+      <w:pPr>
+        <w:rPr>
+          <w:lang w:val="en-US"/>
+        </w:rPr>
+      </w:pPr>
+      <w:r>
+        <w:rPr>
+          <w:lang w:val="en-US"/>
+        </w:rPr>
+        <w:t>Gaizka Carrasco</w:t>
+      </w:r>
+    </w:p>
+    <w:p>
+      <w:pPr>
+        <w:rPr>
+          <w:lang w:val="en-US"/>
+        </w:rPr>
+      </w:pPr>
+    </w:p>
+    <w:p>
+      <w:pPr>
+        <w:rPr>
+          <w:lang w:val="en-US"/>
+        </w:rPr>
+      </w:pPr>
+      <w:r>
+        <w:rPr>
+          <w:lang w:val="en-US"/>
+        </w:rPr>
+        <w:t xml:space="preserve">Enlace a </w:t>
+      </w:r>
+      <w:proofErr w:type="spellStart"/>
+      <w:r>
+        <w:rPr>
+          <w:lang w:val="en-US"/>
+        </w:rPr>
+        <w:t>Github</w:t>
+      </w:r>
+      <w:proofErr w:type="spellEnd"/>
+      <w:r>
+        <w:rPr>
+          <w:lang w:val="en-US"/>
+        </w:rPr>
+        <w:t>:</w:t>
+      </w:r>
+    </w:p>
+    <w:p>
+      <w:pPr>
+        <w:rPr>
+          <w:lang w:val="en-US"/>
+        </w:rPr>
+      </w:pPr>
+      <w:hyperlink r:id="rId4" w:history="1">
+        <w:r>
+          <w:rPr>
+            <w:rStyle w:val="Hipervnculo"/>
+            <w:lang w:val="en-US"/>
+          </w:rPr>
+          <w:t>https://github.com/GaizkaCarrasco/IoT-Group4</w:t>
+        </w:r>
+      </w:hyperlink>
+    </w:p>
+    <w:p>
+      <w:r>
+        <w:t>Enlace al video:</w:t>
+      </w:r>
+    </w:p>
+    <w:p>
+      <w:hyperlink r:id="rId5" w:history="1">
+        <w:r>
+          <w:rPr>
+            <w:rStyle w:val="Hipervnculo"/>
+          </w:rPr>
+          <w:t>https://drive.go</w:t>
+        </w:r>
+        <w:r>
+          <w:rPr>
+            <w:rStyle w:val="Hipervnculo"/>
+          </w:rPr>
+          <w:t>o</w:t>
+        </w:r>
+        <w:r>
+          <w:rPr>
+            <w:rStyle w:val="Hipervnculo"/>
+          </w:rPr>
+          <w:t>gle.com/file/d/1FP3SzM2I1Tip2OX6oNBTYvHnJxSc4A7o/view?usp=drive_link</w:t>
+        </w:r>
+      </w:hyperlink>
+    </w:p>
+    <w:p>
+      <w:r>
+        <w:br w:type="page"/>
+      </w:r>
+    </w:p>
+    <w:p>
+      <w:pPr>
+        <w:rPr>
+          <w:lang w:val="en-US"/>
+        </w:rPr>
+      </w:pPr>
+      <w:r>
+        <w:rPr>
+          <w:lang w:val="en-US"/>
+        </w:rPr>
+        <w:lastRenderedPageBreak/>
         <w:t>Thanks to the project-based learning approach, we were able to understand the course contents in a more practical way. Instead of focusing only on theory, this project allowed us to apply our knowledge to a real system, combining different technologies such as hardware, programming, databases, APIs, and a web interface. This helped us see how all parts of the system are connected and better understand the challenges that appear during development, as well as the importance of planning, testing, and improving the project step by step.</w:t>
       </w:r>
     </w:p>
@@ -675,6 +830,7 @@
   <w:style w:type="character" w:default="1" w:styleId="Fuentedeprrafopredeter">
     <w:name w:val="Default Paragraph Font"/>
     <w:uiPriority w:val="1"/>
+    <w:semiHidden/>
     <w:unhideWhenUsed/>
   </w:style>
   <w:style w:type="table" w:default="1" w:styleId="Tablanormal">
@@ -986,6 +1142,41 @@
       <w:smallCaps/>
       <w:color w:val="0F4761" w:themeColor="accent1" w:themeShade="BF"/>
       <w:spacing w:val="5"/>
+    </w:rPr>
+  </w:style>
+  <w:style w:type="character" w:styleId="Hipervnculo">
+    <w:name w:val="Hyperlink"/>
+    <w:basedOn w:val="Fuentedeprrafopredeter"/>
+    <w:uiPriority w:val="99"/>
+    <w:unhideWhenUsed/>
+    <w:rsid w:val="00FE5FC2"/>
+    <w:rPr>
+      <w:color w:val="467886" w:themeColor="hyperlink"/>
+      <w:u w:val="single"/>
+    </w:rPr>
+  </w:style>
+  <w:style w:type="character" w:styleId="Mencinsinresolver">
+    <w:name w:val="Unresolved Mention"/>
+    <w:basedOn w:val="Fuentedeprrafopredeter"/>
+    <w:uiPriority w:val="99"/>
+    <w:semiHidden/>
+    <w:unhideWhenUsed/>
+    <w:rsid w:val="00FE5FC2"/>
+    <w:rPr>
+      <w:color w:val="605E5C"/>
+      <w:shd w:val="clear" w:color="auto" w:fill="E1DFDD"/>
+    </w:rPr>
+  </w:style>
+  <w:style w:type="character" w:styleId="Hipervnculovisitado">
+    <w:name w:val="FollowedHyperlink"/>
+    <w:basedOn w:val="Fuentedeprrafopredeter"/>
+    <w:uiPriority w:val="99"/>
+    <w:semiHidden/>
+    <w:unhideWhenUsed/>
+    <w:rsid w:val="00FE5FC2"/>
+    <w:rPr>
+      <w:color w:val="96607D" w:themeColor="followedHyperlink"/>
+      <w:u w:val="single"/>
     </w:rPr>
   </w:style>
 </w:styles>

</xml_diff>